<commit_message>
worked on lab 8
</commit_message>
<xml_diff>
--- a/LAB08/Lab08_20W.docx
+++ b/LAB08/Lab08_20W.docx
@@ -18,6 +18,7 @@
           <w:b/>
           <w:szCs w:val="24"/>
         </w:rPr>
+        <w:tab/>
         <w:t>CVI620/DPS920- Lab 8</w:t>
       </w:r>
     </w:p>
@@ -1957,11 +1958,11 @@
       </w:pPr>
       <w:r>
         <w:rPr/>
-        <w:object w:dxaOrig="1445" w:dyaOrig="2305">
+        <w:object w:dxaOrig="1280" w:dyaOrig="2305">
           <v:shape id="ole_rId2" style="width:72.25pt;height:115.25pt" o:ole="">
             <v:imagedata r:id="rId3" o:title=""/>
           </v:shape>
-          <o:OLEObject Type="Embed" ProgID="Excel.Sheet.12" ShapeID="ole_rId2" DrawAspect="Content" ObjectID="_820032585" r:id="rId2"/>
+          <o:OLEObject Type="Embed" ProgID="Excel.Sheet.12" ShapeID="ole_rId2" DrawAspect="Content" ObjectID="_1586994700" r:id="rId2"/>
         </w:object>
       </w:r>
     </w:p>
@@ -1976,7 +1977,11 @@
         </w:rPr>
       </w:pPr>
       <w:r>
-        <w:rPr/>
+        <w:rPr>
+          <w:sz w:val="24"/>
+          <w:szCs w:val="24"/>
+          <w:lang w:val="en-CA"/>
+        </w:rPr>
       </w:r>
     </w:p>
     <w:p>
@@ -2183,7 +2188,7 @@
           <w:lang w:val="en-CA"/>
         </w:rPr>
         <w:drawing>
-          <wp:anchor behindDoc="0" distT="0" distB="0" distL="0" distR="0" simplePos="0" locked="0" layoutInCell="1" allowOverlap="1" relativeHeight="3">
+          <wp:anchor behindDoc="0" distT="0" distB="0" distL="0" distR="0" simplePos="0" locked="0" layoutInCell="1" allowOverlap="1" relativeHeight="2">
             <wp:simplePos x="0" y="0"/>
             <wp:positionH relativeFrom="column">
               <wp:align>center</wp:align>
@@ -2715,11 +2720,7 @@
           <w:ilvl w:val="0"/>
           <w:numId w:val="6"/>
         </w:numPr>
-        <w:rPr>
-          <w:sz w:val="24"/>
-          <w:szCs w:val="24"/>
-          <w:lang w:val="en-CA"/>
-        </w:rPr>
+        <w:rPr/>
       </w:pPr>
       <w:r>
         <w:rPr>
@@ -2756,6 +2757,46 @@
           <w:lang w:val="en-CA"/>
         </w:rPr>
         <w:t>the precision, recall, and F1 measure for the above classifier (and paste here).</w:t>
+      </w:r>
+    </w:p>
+    <w:p>
+      <w:pPr>
+        <w:pStyle w:val="ListParagraph"/>
+        <w:rPr>
+          <w:sz w:val="24"/>
+          <w:szCs w:val="24"/>
+          <w:lang w:val="en-CA"/>
+        </w:rPr>
+      </w:pPr>
+      <w:r>
+        <w:rPr/>
+      </w:r>
+    </w:p>
+    <w:p>
+      <w:pPr>
+        <w:pStyle w:val="ListParagraph"/>
+        <w:rPr>
+          <w:b w:val="false"/>
+          <w:b w:val="false"/>
+          <w:bCs w:val="false"/>
+          <w:i/>
+          <w:i/>
+          <w:iCs/>
+          <w:color w:val="0369A3"/>
+        </w:rPr>
+      </w:pPr>
+      <w:r>
+        <w:rPr>
+          <w:b w:val="false"/>
+          <w:bCs w:val="false"/>
+          <w:i/>
+          <w:iCs/>
+          <w:color w:val="0369A3"/>
+          <w:sz w:val="24"/>
+          <w:szCs w:val="24"/>
+          <w:lang w:val="en-CA"/>
+        </w:rPr>
+        <w:t>Part III: F1 = 0.7942</w:t>
       </w:r>
     </w:p>
     <w:p>
@@ -3060,8 +3101,8 @@
       </w:tblPr>
       <w:tblGrid>
         <w:gridCol w:w="532"/>
-        <w:gridCol w:w="2520"/>
-        <w:gridCol w:w="6298"/>
+        <w:gridCol w:w="2519"/>
+        <w:gridCol w:w="6299"/>
       </w:tblGrid>
       <w:tr>
         <w:trPr>
@@ -3094,7 +3135,7 @@
         </w:tc>
         <w:tc>
           <w:tcPr>
-            <w:tcW w:w="2520" w:type="dxa"/>
+            <w:tcW w:w="2519" w:type="dxa"/>
             <w:tcBorders/>
             <w:shd w:fill="auto" w:val="clear"/>
           </w:tcPr>
@@ -3120,7 +3161,7 @@
         </w:tc>
         <w:tc>
           <w:tcPr>
-            <w:tcW w:w="6298" w:type="dxa"/>
+            <w:tcW w:w="6299" w:type="dxa"/>
             <w:tcBorders/>
             <w:shd w:fill="auto" w:val="clear"/>
           </w:tcPr>
@@ -3175,7 +3216,7 @@
         </w:tc>
         <w:tc>
           <w:tcPr>
-            <w:tcW w:w="2520" w:type="dxa"/>
+            <w:tcW w:w="2519" w:type="dxa"/>
             <w:tcBorders/>
             <w:shd w:fill="auto" w:val="clear"/>
           </w:tcPr>
@@ -3201,7 +3242,7 @@
         </w:tc>
         <w:tc>
           <w:tcPr>
-            <w:tcW w:w="6298" w:type="dxa"/>
+            <w:tcW w:w="6299" w:type="dxa"/>
             <w:tcBorders/>
             <w:shd w:fill="auto" w:val="clear"/>
           </w:tcPr>
@@ -3256,7 +3297,7 @@
         </w:tc>
         <w:tc>
           <w:tcPr>
-            <w:tcW w:w="2520" w:type="dxa"/>
+            <w:tcW w:w="2519" w:type="dxa"/>
             <w:tcBorders/>
             <w:shd w:fill="auto" w:val="clear"/>
           </w:tcPr>
@@ -3282,7 +3323,7 @@
         </w:tc>
         <w:tc>
           <w:tcPr>
-            <w:tcW w:w="6298" w:type="dxa"/>
+            <w:tcW w:w="6299" w:type="dxa"/>
             <w:tcBorders/>
             <w:shd w:fill="auto" w:val="clear"/>
           </w:tcPr>
@@ -3337,7 +3378,7 @@
         </w:tc>
         <w:tc>
           <w:tcPr>
-            <w:tcW w:w="2520" w:type="dxa"/>
+            <w:tcW w:w="2519" w:type="dxa"/>
             <w:tcBorders/>
             <w:shd w:fill="auto" w:val="clear"/>
           </w:tcPr>
@@ -3363,7 +3404,7 @@
         </w:tc>
         <w:tc>
           <w:tcPr>
-            <w:tcW w:w="6298" w:type="dxa"/>
+            <w:tcW w:w="6299" w:type="dxa"/>
             <w:tcBorders/>
             <w:shd w:fill="auto" w:val="clear"/>
           </w:tcPr>
@@ -3752,7 +3793,7 @@
         <w:docPartGallery w:val="Page Numbers (Top of Page)"/>
         <w:docPartUnique w:val="true"/>
       </w:docPartObj>
-      <w:id w:val="1161060389"/>
+      <w:id w:val="1301826344"/>
     </w:sdtPr>
     <w:sdtContent>
       <w:p>
@@ -3802,7 +3843,7 @@
             <w:szCs w:val="24"/>
             <w:bCs/>
           </w:rPr>
-          <w:t>4</w:t>
+          <w:t>2</w:t>
         </w:r>
         <w:r>
           <w:rPr>

</xml_diff>